<commit_message>
almost all. Just need to add 'exit' button, 'buy' button and so on
</commit_message>
<xml_diff>
--- a/math_projects/diana_vitv/report.docx
+++ b/math_projects/diana_vitv/report.docx
@@ -770,6 +770,70 @@
         <w:br w:type="page"/>
       </w:r>
     </w:p>
+    <w:p>
+      <w:pPr>
+        <w:pStyle w:val="Normal"/>
+        <w:jc w:val="center"/>
+      </w:pPr>
+      <w:r>
+        <w:rPr>
+          <w:b/>
+        </w:rPr>
+        <w:t>Звіт</w:t>
+      </w:r>
+    </w:p>
+    <w:p>
+      <w:pPr>
+        <w:pStyle w:val="Normal"/>
+      </w:pPr>
+      <w:r>
+        <w:rPr>
+          <w:u w:val="single"/>
+        </w:rPr>
+        <w:t xml:space="preserve">Id - </w:t>
+      </w:r>
+      <w:r>
+        <w:rPr>
+          <w:u w:val="single"/>
+        </w:rPr>
+        <w:t>33</w:t>
+      </w:r>
+      <w:r>
+        <w:rPr>
+          <w:u w:val="single"/>
+        </w:rPr>
+        <w:t xml:space="preserve">,    name - </w:t>
+      </w:r>
+      <w:r>
+        <w:rPr>
+          <w:u w:val="single"/>
+        </w:rPr>
+        <w:t>last test</w:t>
+      </w:r>
+      <w:r>
+        <w:rPr>
+          <w:u w:val="single"/>
+        </w:rPr>
+        <w:t xml:space="preserve">, category — </w:t>
+      </w:r>
+      <w:r>
+        <w:rPr>
+          <w:u w:val="single"/>
+        </w:rPr>
+        <w:t>Tmp_category</w:t>
+      </w:r>
+      <w:r>
+        <w:rPr>
+          <w:u w:val="single"/>
+        </w:rPr>
+        <w:t xml:space="preserve"> </w:t>
+      </w:r>
+    </w:p>
+    <w:p>
+      <w:r>
+        <w:br w:type="page"/>
+      </w:r>
+    </w:p>
     <w:sectPr>
       <w:pgSz w:w="12240" w:h="15840"/>
       <w:pgMar w:top="1440" w:right="1800" w:bottom="1440" w:left="1800" w:header="720" w:footer="720" w:gutter="0"/>
@@ -1143,6 +1207,50 @@
     <w:name w:val="Normal"/>
     <w:qFormat/>
     <w:rsid w:val="00FC693F"/>
+  </w:style>
+  <w:style w:type="paragraph" w:styleId="Header">
+    <w:name w:val="header"/>
+    <w:basedOn w:val="Normal"/>
+    <w:link w:val="HeaderChar"/>
+    <w:uiPriority w:val="99"/>
+    <w:unhideWhenUsed/>
+    <w:rsid w:val="00E618BF"/>
+    <w:pPr>
+      <w:tabs>
+        <w:tab w:val="center" w:pos="4680"/>
+        <w:tab w:val="right" w:pos="9360"/>
+      </w:tabs>
+      <w:spacing w:after="0" w:line="240" w:lineRule="auto"/>
+    </w:pPr>
+  </w:style>
+  <w:style w:type="character" w:customStyle="1" w:styleId="HeaderChar">
+    <w:name w:val="Header Char"/>
+    <w:basedOn w:val="DefaultParagraphFont"/>
+    <w:link w:val="Header"/>
+    <w:uiPriority w:val="99"/>
+    <w:rsid w:val="00E618BF"/>
+  </w:style>
+  <w:style w:type="paragraph" w:styleId="Footer">
+    <w:name w:val="footer"/>
+    <w:basedOn w:val="Normal"/>
+    <w:link w:val="FooterChar"/>
+    <w:uiPriority w:val="99"/>
+    <w:unhideWhenUsed/>
+    <w:rsid w:val="00E618BF"/>
+    <w:pPr>
+      <w:tabs>
+        <w:tab w:val="center" w:pos="4680"/>
+        <w:tab w:val="right" w:pos="9360"/>
+      </w:tabs>
+      <w:spacing w:after="0" w:line="240" w:lineRule="auto"/>
+    </w:pPr>
+  </w:style>
+  <w:style w:type="character" w:customStyle="1" w:styleId="FooterChar">
+    <w:name w:val="Footer Char"/>
+    <w:basedOn w:val="DefaultParagraphFont"/>
+    <w:link w:val="Footer"/>
+    <w:uiPriority w:val="99"/>
+    <w:rsid w:val="00E618BF"/>
   </w:style>
   <w:style w:type="paragraph" w:styleId="Heading1">
     <w:name w:val="heading 1"/>

</xml_diff>